<commit_message>
update file with questions answered
</commit_message>
<xml_diff>
--- a/QAP 1 Java SD15 .docx
+++ b/QAP 1 Java SD15 .docx
@@ -1324,6 +1324,38 @@
         </w:rPr>
         <w:t>)</w:t>
       </w:r>
+    </w:p>
+    <w:p>
+      <w:pPr>
+        <w:pStyle w:val="NormalWeb"/>
+        <w:ind w:left="720"/>
+        <w:rPr>
+          <w:rFonts w:ascii="Arial" w:hAnsi="Arial" w:cs="Arial"/>
+          <w:color w:val="000000"/>
+          <w:sz w:val="20"/>
+          <w:szCs w:val="20"/>
+        </w:rPr>
+      </w:pPr>
+      <w:r>
+        <w:rPr>
+          <w:rFonts w:ascii="Arial" w:hAnsi="Arial" w:cs="Arial"/>
+          <w:b/>
+          <w:bCs/>
+          <w:color w:val="000000" w:themeColor="text1"/>
+          <w:sz w:val="20"/>
+          <w:szCs w:val="20"/>
+        </w:rPr>
+        <w:t>Answer:</w:t>
+      </w:r>
+      <w:r>
+        <w:rPr>
+          <w:rFonts w:ascii="Arial" w:hAnsi="Arial" w:cs="Arial"/>
+          <w:color w:val="000000" w:themeColor="text1"/>
+          <w:sz w:val="20"/>
+          <w:szCs w:val="20"/>
+        </w:rPr>
+        <w:t xml:space="preserve"> 1.5 hours for the Account problem. 1.5 hours for the Date problem. 2 hours for the Time problem.</w:t>
+      </w:r>
       <w:r>
         <w:rPr>
           <w:rFonts w:ascii="Arial" w:hAnsi="Arial" w:cs="Arial"/>
@@ -1356,6 +1388,38 @@
         </w:rPr>
         <w:t>What online resources you have used? (My lectures, YouTube, Stack overflow etc.)</w:t>
       </w:r>
+    </w:p>
+    <w:p>
+      <w:pPr>
+        <w:pStyle w:val="NormalWeb"/>
+        <w:ind w:left="720"/>
+        <w:rPr>
+          <w:rFonts w:ascii="Arial" w:hAnsi="Arial" w:cs="Arial"/>
+          <w:color w:val="000000"/>
+          <w:sz w:val="20"/>
+          <w:szCs w:val="20"/>
+        </w:rPr>
+      </w:pPr>
+      <w:r>
+        <w:rPr>
+          <w:rFonts w:ascii="Arial" w:hAnsi="Arial" w:cs="Arial"/>
+          <w:b/>
+          <w:bCs/>
+          <w:color w:val="000000" w:themeColor="text1"/>
+          <w:sz w:val="20"/>
+          <w:szCs w:val="20"/>
+        </w:rPr>
+        <w:t>Answer</w:t>
+      </w:r>
+      <w:r>
+        <w:rPr>
+          <w:rFonts w:ascii="Arial" w:hAnsi="Arial" w:cs="Arial"/>
+          <w:color w:val="000000" w:themeColor="text1"/>
+          <w:sz w:val="20"/>
+          <w:szCs w:val="20"/>
+        </w:rPr>
+        <w:t>: W3Schools, Stack overflow, class lectures, Gemini.</w:t>
+      </w:r>
       <w:r>
         <w:rPr>
           <w:rFonts w:ascii="Arial" w:hAnsi="Arial" w:cs="Arial"/>
@@ -1397,6 +1461,78 @@
         </w:rPr>
         <w:t>)</w:t>
       </w:r>
+    </w:p>
+    <w:p>
+      <w:pPr>
+        <w:pStyle w:val="NormalWeb"/>
+        <w:ind w:left="720"/>
+        <w:rPr>
+          <w:rFonts w:ascii="Arial" w:hAnsi="Arial" w:cs="Arial"/>
+          <w:color w:val="000000"/>
+          <w:sz w:val="20"/>
+          <w:szCs w:val="20"/>
+        </w:rPr>
+      </w:pPr>
+      <w:r>
+        <w:rPr>
+          <w:rFonts w:ascii="Arial" w:hAnsi="Arial" w:cs="Arial"/>
+          <w:b/>
+          <w:bCs/>
+          <w:color w:val="000000" w:themeColor="text1"/>
+          <w:sz w:val="20"/>
+          <w:szCs w:val="20"/>
+        </w:rPr>
+        <w:t>Answer</w:t>
+      </w:r>
+      <w:r>
+        <w:rPr>
+          <w:rFonts w:ascii="Arial" w:hAnsi="Arial" w:cs="Arial"/>
+          <w:color w:val="000000" w:themeColor="text1"/>
+          <w:sz w:val="20"/>
+          <w:szCs w:val="20"/>
+        </w:rPr>
+        <w:t xml:space="preserve">: No specific questions, but me and Chris talk about </w:t>
+      </w:r>
+      <w:proofErr w:type="gramStart"/>
+      <w:r>
+        <w:rPr>
+          <w:rFonts w:ascii="Arial" w:hAnsi="Arial" w:cs="Arial"/>
+          <w:color w:val="000000" w:themeColor="text1"/>
+          <w:sz w:val="20"/>
+          <w:szCs w:val="20"/>
+        </w:rPr>
+        <w:t>school work</w:t>
+      </w:r>
+      <w:proofErr w:type="gramEnd"/>
+      <w:r>
+        <w:rPr>
+          <w:rFonts w:ascii="Arial" w:hAnsi="Arial" w:cs="Arial"/>
+          <w:color w:val="000000" w:themeColor="text1"/>
+          <w:sz w:val="20"/>
+          <w:szCs w:val="20"/>
+        </w:rPr>
+        <w:t xml:space="preserve"> </w:t>
+      </w:r>
+      <w:proofErr w:type="spellStart"/>
+      <w:r>
+        <w:rPr>
+          <w:rFonts w:ascii="Arial" w:hAnsi="Arial" w:cs="Arial"/>
+          <w:color w:val="000000" w:themeColor="text1"/>
+          <w:sz w:val="20"/>
+          <w:szCs w:val="20"/>
+        </w:rPr>
+        <w:t>everyday</w:t>
+      </w:r>
+      <w:proofErr w:type="spellEnd"/>
+      <w:r>
+        <w:rPr>
+          <w:rFonts w:ascii="Arial" w:hAnsi="Arial" w:cs="Arial"/>
+          <w:color w:val="000000" w:themeColor="text1"/>
+          <w:sz w:val="20"/>
+          <w:szCs w:val="20"/>
+        </w:rPr>
+        <w:t>.</w:t>
+      </w:r>
       <w:r>
         <w:rPr>
           <w:rFonts w:ascii="Arial" w:hAnsi="Arial" w:cs="Arial"/>
@@ -1429,6 +1565,38 @@
         </w:rPr>
         <w:t>Did you need to ask questions to any of your instructors? If so, how many questions did you ask (or how many help sessions did you require)?</w:t>
       </w:r>
+    </w:p>
+    <w:p>
+      <w:pPr>
+        <w:pStyle w:val="NormalWeb"/>
+        <w:ind w:left="720"/>
+        <w:rPr>
+          <w:rFonts w:ascii="Arial" w:hAnsi="Arial" w:cs="Arial"/>
+          <w:color w:val="000000"/>
+          <w:sz w:val="20"/>
+          <w:szCs w:val="20"/>
+        </w:rPr>
+      </w:pPr>
+      <w:r>
+        <w:rPr>
+          <w:rFonts w:ascii="Arial" w:hAnsi="Arial" w:cs="Arial"/>
+          <w:b/>
+          <w:bCs/>
+          <w:color w:val="000000" w:themeColor="text1"/>
+          <w:sz w:val="20"/>
+          <w:szCs w:val="20"/>
+        </w:rPr>
+        <w:t>Answer</w:t>
+      </w:r>
+      <w:r>
+        <w:rPr>
+          <w:rFonts w:ascii="Arial" w:hAnsi="Arial" w:cs="Arial"/>
+          <w:color w:val="000000" w:themeColor="text1"/>
+          <w:sz w:val="20"/>
+          <w:szCs w:val="20"/>
+        </w:rPr>
+        <w:t>: No.</w:t>
+      </w:r>
       <w:r>
         <w:rPr>
           <w:rFonts w:ascii="Arial" w:hAnsi="Arial" w:cs="Arial"/>
@@ -1465,6 +1633,36 @@
           <w:color w:val="000000" w:themeColor="text1"/>
         </w:rPr>
         <w:t xml:space="preserve"> requiring some of the same techniques in the future now that you’ve completed this one.</w:t>
+      </w:r>
+    </w:p>
+    <w:p>
+      <w:pPr>
+        <w:pStyle w:val="NormalWeb"/>
+        <w:ind w:left="720"/>
+        <w:rPr>
+          <w:rFonts w:ascii="Arial" w:hAnsi="Arial" w:cs="Arial"/>
+          <w:color w:val="000000"/>
+        </w:rPr>
+      </w:pPr>
+      <w:r>
+        <w:rPr>
+          <w:rFonts w:ascii="Arial" w:hAnsi="Arial" w:cs="Arial"/>
+          <w:b/>
+          <w:bCs/>
+          <w:color w:val="000000" w:themeColor="text1"/>
+          <w:sz w:val="20"/>
+          <w:szCs w:val="20"/>
+        </w:rPr>
+        <w:t>Answer</w:t>
+      </w:r>
+      <w:r>
+        <w:rPr>
+          <w:rFonts w:ascii="Arial" w:hAnsi="Arial" w:cs="Arial"/>
+          <w:color w:val="000000" w:themeColor="text1"/>
+          <w:sz w:val="20"/>
+          <w:szCs w:val="20"/>
+        </w:rPr>
+        <w:t>: All the problems I would rate a 3/10. And I do feel confident I can solve a similar but different problem in the future.</w:t>
       </w:r>
     </w:p>
     <w:p>
@@ -1552,6 +1750,7 @@
           <w:sz w:val="20"/>
           <w:szCs w:val="20"/>
         </w:rPr>
+        <w:lastRenderedPageBreak/>
         <w:t>Account.java</w:t>
       </w:r>
     </w:p>
@@ -1848,7 +2047,6 @@
           <w:sz w:val="40"/>
           <w:szCs w:val="40"/>
         </w:rPr>
-        <w:lastRenderedPageBreak/>
         <w:t>Problem#1:</w:t>
       </w:r>
     </w:p>
@@ -2195,6 +2393,7 @@
           <w:sz w:val="24"/>
           <w:szCs w:val="24"/>
         </w:rPr>
+        <w:lastRenderedPageBreak/>
         <w:t xml:space="preserve">Display balance of both accounts using </w:t>
       </w:r>
       <w:proofErr w:type="spellStart"/>
@@ -2409,7 +2608,6 @@
           <w:sz w:val="40"/>
           <w:szCs w:val="40"/>
         </w:rPr>
-        <w:lastRenderedPageBreak/>
         <w:t xml:space="preserve">Problem#2: </w:t>
       </w:r>
     </w:p>
@@ -6162,20 +6360,20 @@
 </file>
 
 <file path=customXml/item2.xml><?xml version="1.0" encoding="utf-8"?>
-<p:properties xmlns:p="http://schemas.microsoft.com/office/2006/metadata/properties" xmlns:xsi="http://www.w3.org/2001/XMLSchema-instance" xmlns:pc="http://schemas.microsoft.com/office/infopath/2007/PartnerControls">
-  <documentManagement>
-    <ReferenceId xmlns="3dfa138e-3e34-40c1-b821-51e0888b6501" xsi:nil="true"/>
-  </documentManagement>
-</p:properties>
-</file>
-
-<file path=customXml/item3.xml><?xml version="1.0" encoding="utf-8"?>
 <?mso-contentType ?>
 <FormTemplates xmlns="http://schemas.microsoft.com/sharepoint/v3/contenttype/forms">
   <Display>DocumentLibraryForm</Display>
   <Edit>DocumentLibraryForm</Edit>
   <New>DocumentLibraryForm</New>
 </FormTemplates>
+</file>
+
+<file path=customXml/item3.xml><?xml version="1.0" encoding="utf-8"?>
+<p:properties xmlns:p="http://schemas.microsoft.com/office/2006/metadata/properties" xmlns:xsi="http://www.w3.org/2001/XMLSchema-instance" xmlns:pc="http://schemas.microsoft.com/office/infopath/2007/PartnerControls">
+  <documentManagement>
+    <ReferenceId xmlns="3dfa138e-3e34-40c1-b821-51e0888b6501" xsi:nil="true"/>
+  </documentManagement>
+</p:properties>
 </file>
 
 <file path=customXml/itemProps1.xml><?xml version="1.0" encoding="utf-8"?>
@@ -6197,6 +6395,14 @@
 </file>
 
 <file path=customXml/itemProps2.xml><?xml version="1.0" encoding="utf-8"?>
+<ds:datastoreItem xmlns:ds="http://schemas.openxmlformats.org/officeDocument/2006/customXml" ds:itemID="{20A2F896-B240-492A-90A3-C49AD5823D53}">
+  <ds:schemaRefs>
+    <ds:schemaRef ds:uri="http://schemas.microsoft.com/sharepoint/v3/contenttype/forms"/>
+  </ds:schemaRefs>
+</ds:datastoreItem>
+</file>
+
+<file path=customXml/itemProps3.xml><?xml version="1.0" encoding="utf-8"?>
 <ds:datastoreItem xmlns:ds="http://schemas.openxmlformats.org/officeDocument/2006/customXml" ds:itemID="{E5CC7C6A-19C2-44ED-ACC8-510A4B714969}">
   <ds:schemaRefs>
     <ds:schemaRef ds:uri="http://schemas.microsoft.com/office/2006/metadata/properties"/>
@@ -6204,12 +6410,4 @@
     <ds:schemaRef ds:uri="3dfa138e-3e34-40c1-b821-51e0888b6501"/>
   </ds:schemaRefs>
 </ds:datastoreItem>
-</file>
-
-<file path=customXml/itemProps3.xml><?xml version="1.0" encoding="utf-8"?>
-<ds:datastoreItem xmlns:ds="http://schemas.openxmlformats.org/officeDocument/2006/customXml" ds:itemID="{20A2F896-B240-492A-90A3-C49AD5823D53}">
-  <ds:schemaRefs>
-    <ds:schemaRef ds:uri="http://schemas.microsoft.com/sharepoint/v3/contenttype/forms"/>
-  </ds:schemaRefs>
-</ds:datastoreItem>
 </file>
</xml_diff>